<commit_message>
Correção query prestadores de serviço; Correção do diagrama e MR (removido 'valor mensal' dos prestadores e substituido por apenas 'valor')
</commit_message>
<xml_diff>
--- a/Modelo Relacional - Trabalho Banco de Dados.docx
+++ b/Modelo Relacional - Trabalho Banco de Dados.docx
@@ -452,13 +452,7 @@
         <w:rPr>
           <w:rtl w:val="0"/>
         </w:rPr>
-        <w:t xml:space="preserve">, data_inicio, data_fim, </w:t>
-      </w:r>
-      <w:r>
-        <w:rPr>
-          <w:rtl w:val="0"/>
-        </w:rPr>
-        <w:t xml:space="preserve">valor_mensal</w:t>
+        <w:t xml:space="preserve">, data_inicio, data_fim, valor</w:t>
       </w:r>
       <w:r>
         <w:rPr>

</xml_diff>

<commit_message>
Correções diagrama, MR e queries, após teste em ambiente com banco de dados mysql instalado
</commit_message>
<xml_diff>
--- a/Modelo Relacional - Trabalho Banco de Dados.docx
+++ b/Modelo Relacional - Trabalho Banco de Dados.docx
@@ -446,13 +446,26 @@
           <w:u w:val="single"/>
           <w:rtl w:val="0"/>
         </w:rPr>
-        <w:t xml:space="preserve">id_prestador, id_imovel</w:t>
-      </w:r>
-      <w:r>
-        <w:rPr>
-          <w:rtl w:val="0"/>
-        </w:rPr>
-        <w:t xml:space="preserve">, data_inicio, data_fim, valor</w:t>
+        <w:t xml:space="preserve">id_prestador, id_imovel, data_inicio, </w:t>
+      </w:r>
+      <w:r>
+        <w:rPr>
+          <w:u w:val="single"/>
+          <w:rtl w:val="0"/>
+        </w:rPr>
+        <w:t xml:space="preserve">data_fim</w:t>
+      </w:r>
+      <w:r>
+        <w:rPr>
+          <w:rtl w:val="0"/>
+        </w:rPr>
+        <w:t xml:space="preserve">,</w:t>
+      </w:r>
+      <w:r>
+        <w:rPr>
+          <w:rtl w:val="0"/>
+        </w:rPr>
+        <w:t xml:space="preserve"> valor</w:t>
       </w:r>
       <w:r>
         <w:rPr>

</xml_diff>